<commit_message>
Added database handling; tweaked SDLC
</commit_message>
<xml_diff>
--- a/SDLC.docx
+++ b/SDLC.docx
@@ -2464,6 +2464,9 @@
         <w:t>database/ directory</w:t>
       </w:r>
       <w:r>
+        <w:t xml:space="preserve"> (name: ‘database’)</w:t>
+      </w:r>
+      <w:r>
         <w:t>. Print database created</w:t>
       </w:r>
       <w:r>
@@ -2721,13 +2724,8 @@
       <w:r>
         <w:t>)</w:t>
       </w:r>
-    </w:p>
-    <w:p>
-      <w:pPr>
-        <w:ind w:left="720" w:hanging="720"/>
-      </w:pPr>
-      <w:r>
-        <w:t>Log the creation in the terminal.</w:t>
+      <w:r>
+        <w:t>;</w:t>
       </w:r>
     </w:p>
     <w:p>
@@ -2740,6 +2738,7 @@
     </w:p>
     <w:p>
       <w:r>
+        <w:lastRenderedPageBreak/>
         <w:t xml:space="preserve">Any flag / combination not specified below will raise a </w:t>
       </w:r>
       <w:proofErr w:type="spellStart"/>
@@ -3241,33 +3240,33 @@
       </w:pPr>
       <w:proofErr w:type="gramStart"/>
       <w:r>
+        <w:t>SUM(</w:t>
+      </w:r>
+      <w:proofErr w:type="spellStart"/>
+      <w:proofErr w:type="gramEnd"/>
+      <w:r>
+        <w:t>volume_used</w:t>
+      </w:r>
+      <w:proofErr w:type="spellEnd"/>
+      <w:r>
+        <w:t xml:space="preserve">) AS </w:t>
+      </w:r>
+      <w:proofErr w:type="spellStart"/>
+      <w:r>
+        <w:t>total_used</w:t>
+      </w:r>
+      <w:proofErr w:type="spellEnd"/>
+      <w:r>
+        <w:t>,</w:t>
+      </w:r>
+    </w:p>
+    <w:p>
+      <w:pPr>
+        <w:ind w:firstLine="720"/>
+      </w:pPr>
+      <w:proofErr w:type="gramStart"/>
+      <w:r>
         <w:lastRenderedPageBreak/>
-        <w:t>SUM(</w:t>
-      </w:r>
-      <w:proofErr w:type="spellStart"/>
-      <w:proofErr w:type="gramEnd"/>
-      <w:r>
-        <w:t>volume_used</w:t>
-      </w:r>
-      <w:proofErr w:type="spellEnd"/>
-      <w:r>
-        <w:t xml:space="preserve">) AS </w:t>
-      </w:r>
-      <w:proofErr w:type="spellStart"/>
-      <w:r>
-        <w:t>total_used</w:t>
-      </w:r>
-      <w:proofErr w:type="spellEnd"/>
-      <w:r>
-        <w:t>,</w:t>
-      </w:r>
-    </w:p>
-    <w:p>
-      <w:pPr>
-        <w:ind w:firstLine="720"/>
-      </w:pPr>
-      <w:proofErr w:type="gramStart"/>
-      <w:r>
         <w:t>MIN(</w:t>
       </w:r>
       <w:proofErr w:type="gramEnd"/>
@@ -3724,19 +3723,19 @@
         </w:numPr>
       </w:pPr>
       <w:r>
+        <w:t>Enter the number of cups of detergent used in the last wash. Call the app with -l (--log) &lt;n-cups&gt; flag to input the data</w:t>
+      </w:r>
+    </w:p>
+    <w:p>
+      <w:pPr>
+        <w:pStyle w:val="ListParagraph"/>
+        <w:numPr>
+          <w:ilvl w:val="0"/>
+          <w:numId w:val="4"/>
+        </w:numPr>
+      </w:pPr>
+      <w:r>
         <w:lastRenderedPageBreak/>
-        <w:t>Enter the number of cups of detergent used in the last wash. Call the app with -l (--log) &lt;n-cups&gt; flag to input the data</w:t>
-      </w:r>
-    </w:p>
-    <w:p>
-      <w:pPr>
-        <w:pStyle w:val="ListParagraph"/>
-        <w:numPr>
-          <w:ilvl w:val="0"/>
-          <w:numId w:val="4"/>
-        </w:numPr>
-      </w:pPr>
-      <w:r>
         <w:t>See the current (expected) usage of the detergent with -s (--status) along with the date of the first usage</w:t>
       </w:r>
     </w:p>
@@ -4085,67 +4084,67 @@
         </w:numPr>
       </w:pPr>
       <w:r>
+        <w:t>(/</w:t>
+      </w:r>
+      <w:proofErr w:type="spellStart"/>
+      <w:r>
+        <w:t>detergent_tracker</w:t>
+      </w:r>
+      <w:proofErr w:type="spellEnd"/>
+      <w:proofErr w:type="gramStart"/>
+      <w:r>
+        <w:t>/)database</w:t>
+      </w:r>
+      <w:proofErr w:type="gramEnd"/>
+      <w:r>
+        <w:t>/ - create</w:t>
+      </w:r>
+    </w:p>
+    <w:p>
+      <w:pPr>
+        <w:pStyle w:val="ListParagraph"/>
+        <w:numPr>
+          <w:ilvl w:val="0"/>
+          <w:numId w:val="1"/>
+        </w:numPr>
+      </w:pPr>
+      <w:proofErr w:type="spellStart"/>
+      <w:r>
+        <w:t>d</w:t>
+      </w:r>
+      <w:r>
+        <w:t>etergent_records.db</w:t>
+      </w:r>
+      <w:proofErr w:type="spellEnd"/>
+      <w:r>
+        <w:t xml:space="preserve"> – ignore</w:t>
+      </w:r>
+      <w:r>
+        <w:t xml:space="preserve">, </w:t>
+      </w:r>
+      <w:r>
+        <w:t>mount a named volume</w:t>
+      </w:r>
+      <w:r>
+        <w:t xml:space="preserve"> (/app/database/)</w:t>
+      </w:r>
+      <w:r>
+        <w:t xml:space="preserve"> to create a </w:t>
+      </w:r>
+      <w:r>
+        <w:t>DB</w:t>
+      </w:r>
+    </w:p>
+    <w:p>
+      <w:pPr>
+        <w:pStyle w:val="ListParagraph"/>
+        <w:numPr>
+          <w:ilvl w:val="0"/>
+          <w:numId w:val="1"/>
+        </w:numPr>
+      </w:pPr>
+      <w:r>
         <w:lastRenderedPageBreak/>
-        <w:t>(/</w:t>
-      </w:r>
-      <w:proofErr w:type="spellStart"/>
-      <w:r>
-        <w:t>detergent_tracker</w:t>
-      </w:r>
-      <w:proofErr w:type="spellEnd"/>
-      <w:proofErr w:type="gramStart"/>
-      <w:r>
-        <w:t>/)database</w:t>
-      </w:r>
-      <w:proofErr w:type="gramEnd"/>
-      <w:r>
-        <w:t>/ - create</w:t>
-      </w:r>
-    </w:p>
-    <w:p>
-      <w:pPr>
-        <w:pStyle w:val="ListParagraph"/>
-        <w:numPr>
-          <w:ilvl w:val="0"/>
-          <w:numId w:val="1"/>
-        </w:numPr>
-      </w:pPr>
-      <w:proofErr w:type="spellStart"/>
-      <w:r>
-        <w:t>d</w:t>
-      </w:r>
-      <w:r>
-        <w:t>etergent_records.db</w:t>
-      </w:r>
-      <w:proofErr w:type="spellEnd"/>
-      <w:r>
-        <w:t xml:space="preserve"> – ignore</w:t>
-      </w:r>
-      <w:r>
-        <w:t xml:space="preserve">, </w:t>
-      </w:r>
-      <w:r>
-        <w:t>mount a named volume</w:t>
-      </w:r>
-      <w:r>
-        <w:t xml:space="preserve"> (/app/database/)</w:t>
-      </w:r>
-      <w:r>
-        <w:t xml:space="preserve"> to create a </w:t>
-      </w:r>
-      <w:r>
-        <w:t>DB</w:t>
-      </w:r>
-    </w:p>
-    <w:p>
-      <w:pPr>
-        <w:pStyle w:val="ListParagraph"/>
-        <w:numPr>
-          <w:ilvl w:val="0"/>
-          <w:numId w:val="1"/>
-        </w:numPr>
-      </w:pPr>
-      <w:r>
         <w:t>m</w:t>
       </w:r>
       <w:r>

</xml_diff>

<commit_message>
finished argument parsing; started working on logic
</commit_message>
<xml_diff>
--- a/SDLC.docx
+++ b/SDLC.docx
@@ -3648,7 +3648,16 @@
     </w:p>
     <w:p>
       <w:r>
-        <w:t>--help:</w:t>
+        <w:t>-h (</w:t>
+      </w:r>
+      <w:r>
+        <w:t>--help</w:t>
+      </w:r>
+      <w:r>
+        <w:t>)</w:t>
+      </w:r>
+      <w:r>
+        <w:t>:</w:t>
       </w:r>
     </w:p>
     <w:p>

</xml_diff>

<commit_message>
Status flag implemented; micro tweaks in description and database calls; status bar function imported
</commit_message>
<xml_diff>
--- a/SDLC.docx
+++ b/SDLC.docx
@@ -3125,7 +3125,13 @@
         <w:t xml:space="preserve"> successfully.”</w:t>
       </w:r>
     </w:p>
-    <w:p/>
+    <w:p>
+      <w:pPr>
+        <w:rPr>
+          <w:lang w:val="de-DE"/>
+        </w:rPr>
+      </w:pPr>
+    </w:p>
     <w:p>
       <w:r>
         <w:t>-s (--status):</w:t>

</xml_diff>